<commit_message>
started nodejs workshop 'stream-adventure'
</commit_message>
<xml_diff>
--- a/Programming to do.docx
+++ b/Programming to do.docx
@@ -9,14 +9,16 @@
         <w:rPr>
           <w:rFonts w:ascii="Arial" w:eastAsia="Times New Roman" w:hAnsi="Arial" w:cs="Arial"/>
           <w:color w:val="222222"/>
-          <w:sz w:val="19"/>
-          <w:szCs w:val="19"/>
-          <w:lang w:eastAsia="en-AU"/>
-        </w:rPr>
-      </w:pPr>
-      <w:r>
-        <w:rPr>
-          <w:rFonts w:ascii="Arial" w:eastAsia="Times New Roman" w:hAnsi="Arial" w:cs="Arial"/>
+          <w:sz w:val="24"/>
+          <w:szCs w:val="24"/>
+          <w:lang w:eastAsia="en-AU"/>
+        </w:rPr>
+      </w:pPr>
+      <w:r>
+        <w:rPr>
+          <w:rFonts w:ascii="Arial" w:eastAsia="Times New Roman" w:hAnsi="Arial" w:cs="Arial"/>
+          <w:b/>
+          <w:bCs/>
           <w:color w:val="222222"/>
           <w:sz w:val="19"/>
           <w:szCs w:val="19"/>
@@ -31,17 +33,17 @@
         <w:spacing w:after="0" w:line="240" w:lineRule="auto"/>
         <w:rPr>
           <w:rFonts w:ascii="Arial" w:eastAsia="Times New Roman" w:hAnsi="Arial" w:cs="Arial"/>
-          <w:color w:val="222222"/>
-          <w:sz w:val="19"/>
-          <w:szCs w:val="19"/>
-          <w:lang w:eastAsia="en-AU"/>
-        </w:rPr>
-      </w:pPr>
-      <w:proofErr w:type="spellStart"/>
-      <w:proofErr w:type="gramStart"/>
-      <w:r>
-        <w:rPr>
-          <w:rFonts w:ascii="Arial" w:eastAsia="Times New Roman" w:hAnsi="Arial" w:cs="Arial"/>
+          <w:strike/>
+          <w:color w:val="222222"/>
+          <w:sz w:val="24"/>
+          <w:szCs w:val="24"/>
+          <w:lang w:eastAsia="en-AU"/>
+        </w:rPr>
+      </w:pPr>
+      <w:r>
+        <w:rPr>
+          <w:rFonts w:ascii="Arial" w:eastAsia="Times New Roman" w:hAnsi="Arial" w:cs="Arial"/>
+          <w:strike/>
           <w:color w:val="222222"/>
           <w:sz w:val="19"/>
           <w:szCs w:val="19"/>
@@ -49,25 +51,24 @@
         </w:rPr>
         <w:t>javascripting</w:t>
       </w:r>
-      <w:proofErr w:type="spellEnd"/>
-      <w:proofErr w:type="gramEnd"/>
-    </w:p>
-    <w:p>
-      <w:pPr>
-        <w:shd w:val="clear" w:color="auto" w:fill="FFFFFF"/>
-        <w:spacing w:after="0" w:line="240" w:lineRule="auto"/>
-        <w:rPr>
-          <w:rFonts w:ascii="Arial" w:eastAsia="Times New Roman" w:hAnsi="Arial" w:cs="Arial"/>
-          <w:color w:val="222222"/>
-          <w:sz w:val="19"/>
-          <w:szCs w:val="19"/>
-          <w:lang w:eastAsia="en-AU"/>
-        </w:rPr>
-      </w:pPr>
-      <w:proofErr w:type="gramStart"/>
-      <w:r>
-        <w:rPr>
-          <w:rFonts w:ascii="Arial" w:eastAsia="Times New Roman" w:hAnsi="Arial" w:cs="Arial"/>
+    </w:p>
+    <w:p>
+      <w:pPr>
+        <w:shd w:val="clear" w:color="auto" w:fill="FFFFFF"/>
+        <w:spacing w:after="0" w:line="240" w:lineRule="auto"/>
+        <w:rPr>
+          <w:rFonts w:ascii="Arial" w:eastAsia="Times New Roman" w:hAnsi="Arial" w:cs="Arial"/>
+          <w:strike/>
+          <w:color w:val="222222"/>
+          <w:sz w:val="24"/>
+          <w:szCs w:val="24"/>
+          <w:lang w:eastAsia="en-AU"/>
+        </w:rPr>
+      </w:pPr>
+      <w:r>
+        <w:rPr>
+          <w:rFonts w:ascii="Arial" w:eastAsia="Times New Roman" w:hAnsi="Arial" w:cs="Arial"/>
+          <w:strike/>
           <w:color w:val="222222"/>
           <w:sz w:val="19"/>
           <w:szCs w:val="19"/>
@@ -75,69 +76,42 @@
         </w:rPr>
         <w:t>git-it</w:t>
       </w:r>
-      <w:proofErr w:type="gramEnd"/>
-    </w:p>
-    <w:p>
-      <w:pPr>
-        <w:shd w:val="clear" w:color="auto" w:fill="FFFFFF"/>
-        <w:spacing w:after="0" w:line="240" w:lineRule="auto"/>
-        <w:rPr>
-          <w:rFonts w:ascii="Arial" w:eastAsia="Times New Roman" w:hAnsi="Arial" w:cs="Arial"/>
-          <w:color w:val="222222"/>
-          <w:sz w:val="19"/>
-          <w:szCs w:val="19"/>
-          <w:lang w:eastAsia="en-AU"/>
-        </w:rPr>
-      </w:pPr>
-      <w:proofErr w:type="gramStart"/>
-      <w:r>
-        <w:rPr>
-          <w:rFonts w:ascii="Arial" w:eastAsia="Times New Roman" w:hAnsi="Arial" w:cs="Arial"/>
-          <w:color w:val="222222"/>
-          <w:sz w:val="19"/>
-          <w:szCs w:val="19"/>
-          <w:lang w:eastAsia="en-AU"/>
-        </w:rPr>
-        <w:t>functional-</w:t>
-      </w:r>
-      <w:proofErr w:type="spellStart"/>
-      <w:r>
-        <w:rPr>
-          <w:rFonts w:ascii="Arial" w:eastAsia="Times New Roman" w:hAnsi="Arial" w:cs="Arial"/>
-          <w:color w:val="222222"/>
-          <w:sz w:val="19"/>
-          <w:szCs w:val="19"/>
-          <w:lang w:eastAsia="en-AU"/>
-        </w:rPr>
-        <w:t>javascript</w:t>
-      </w:r>
-      <w:proofErr w:type="spellEnd"/>
-      <w:r>
-        <w:rPr>
-          <w:rFonts w:ascii="Arial" w:eastAsia="Times New Roman" w:hAnsi="Arial" w:cs="Arial"/>
-          <w:color w:val="222222"/>
-          <w:sz w:val="19"/>
-          <w:szCs w:val="19"/>
-          <w:lang w:eastAsia="en-AU"/>
-        </w:rPr>
-        <w:t>-workshop</w:t>
-      </w:r>
-      <w:proofErr w:type="gramEnd"/>
-    </w:p>
-    <w:p>
-      <w:pPr>
-        <w:shd w:val="clear" w:color="auto" w:fill="FFFFFF"/>
-        <w:spacing w:after="0" w:line="240" w:lineRule="auto"/>
-        <w:rPr>
-          <w:rFonts w:ascii="Arial" w:eastAsia="Times New Roman" w:hAnsi="Arial" w:cs="Arial"/>
-          <w:color w:val="222222"/>
-          <w:sz w:val="19"/>
-          <w:szCs w:val="19"/>
-          <w:lang w:eastAsia="en-AU"/>
-        </w:rPr>
-      </w:pPr>
-      <w:proofErr w:type="spellStart"/>
-      <w:proofErr w:type="gramStart"/>
+    </w:p>
+    <w:p>
+      <w:pPr>
+        <w:shd w:val="clear" w:color="auto" w:fill="FFFFFF"/>
+        <w:spacing w:after="0" w:line="240" w:lineRule="auto"/>
+        <w:rPr>
+          <w:rFonts w:ascii="Arial" w:eastAsia="Times New Roman" w:hAnsi="Arial" w:cs="Arial"/>
+          <w:color w:val="222222"/>
+          <w:sz w:val="24"/>
+          <w:szCs w:val="24"/>
+          <w:lang w:eastAsia="en-AU"/>
+        </w:rPr>
+      </w:pPr>
+      <w:r>
+        <w:rPr>
+          <w:rFonts w:ascii="Arial" w:eastAsia="Times New Roman" w:hAnsi="Arial" w:cs="Arial"/>
+          <w:color w:val="222222"/>
+          <w:sz w:val="19"/>
+          <w:szCs w:val="19"/>
+          <w:lang w:eastAsia="en-AU"/>
+        </w:rPr>
+        <w:t>functional-javascript-workshop</w:t>
+      </w:r>
+    </w:p>
+    <w:p>
+      <w:pPr>
+        <w:shd w:val="clear" w:color="auto" w:fill="FFFFFF"/>
+        <w:spacing w:after="0" w:line="240" w:lineRule="auto"/>
+        <w:rPr>
+          <w:rFonts w:ascii="Arial" w:eastAsia="Times New Roman" w:hAnsi="Arial" w:cs="Arial"/>
+          <w:color w:val="222222"/>
+          <w:sz w:val="24"/>
+          <w:szCs w:val="24"/>
+          <w:lang w:eastAsia="en-AU"/>
+        </w:rPr>
+      </w:pPr>
       <w:r>
         <w:rPr>
           <w:rFonts w:ascii="Arial" w:eastAsia="Times New Roman" w:hAnsi="Arial" w:cs="Arial"/>
@@ -148,25 +122,24 @@
         </w:rPr>
         <w:t>planetproto</w:t>
       </w:r>
-      <w:proofErr w:type="spellEnd"/>
-      <w:proofErr w:type="gramEnd"/>
-    </w:p>
-    <w:p>
-      <w:pPr>
-        <w:shd w:val="clear" w:color="auto" w:fill="FFFFFF"/>
-        <w:spacing w:after="0" w:line="240" w:lineRule="auto"/>
-        <w:rPr>
-          <w:rFonts w:ascii="Arial" w:eastAsia="Times New Roman" w:hAnsi="Arial" w:cs="Arial"/>
-          <w:color w:val="222222"/>
-          <w:sz w:val="19"/>
-          <w:szCs w:val="19"/>
-          <w:lang w:eastAsia="en-AU"/>
-        </w:rPr>
-      </w:pPr>
-      <w:proofErr w:type="gramStart"/>
-      <w:r>
-        <w:rPr>
-          <w:rFonts w:ascii="Arial" w:eastAsia="Times New Roman" w:hAnsi="Arial" w:cs="Arial"/>
+    </w:p>
+    <w:p>
+      <w:pPr>
+        <w:shd w:val="clear" w:color="auto" w:fill="FFFFFF"/>
+        <w:spacing w:after="0" w:line="240" w:lineRule="auto"/>
+        <w:rPr>
+          <w:rFonts w:ascii="Arial" w:eastAsia="Times New Roman" w:hAnsi="Arial" w:cs="Arial"/>
+          <w:strike/>
+          <w:color w:val="222222"/>
+          <w:sz w:val="24"/>
+          <w:szCs w:val="24"/>
+          <w:lang w:eastAsia="en-AU"/>
+        </w:rPr>
+      </w:pPr>
+      <w:r>
+        <w:rPr>
+          <w:rFonts w:ascii="Arial" w:eastAsia="Times New Roman" w:hAnsi="Arial" w:cs="Arial"/>
+          <w:strike/>
           <w:color w:val="222222"/>
           <w:sz w:val="19"/>
           <w:szCs w:val="19"/>
@@ -174,21 +147,19 @@
         </w:rPr>
         <w:t>scope-chains-closures</w:t>
       </w:r>
-      <w:proofErr w:type="gramEnd"/>
-    </w:p>
-    <w:p>
-      <w:pPr>
-        <w:shd w:val="clear" w:color="auto" w:fill="FFFFFF"/>
-        <w:spacing w:after="0" w:line="240" w:lineRule="auto"/>
-        <w:rPr>
-          <w:rFonts w:ascii="Arial" w:eastAsia="Times New Roman" w:hAnsi="Arial" w:cs="Arial"/>
-          <w:color w:val="222222"/>
-          <w:sz w:val="19"/>
-          <w:szCs w:val="19"/>
-          <w:lang w:eastAsia="en-AU"/>
-        </w:rPr>
-      </w:pPr>
-      <w:proofErr w:type="gramStart"/>
+    </w:p>
+    <w:p>
+      <w:pPr>
+        <w:shd w:val="clear" w:color="auto" w:fill="FFFFFF"/>
+        <w:spacing w:after="0" w:line="240" w:lineRule="auto"/>
+        <w:rPr>
+          <w:rFonts w:ascii="Arial" w:eastAsia="Times New Roman" w:hAnsi="Arial" w:cs="Arial"/>
+          <w:color w:val="222222"/>
+          <w:sz w:val="24"/>
+          <w:szCs w:val="24"/>
+          <w:lang w:eastAsia="en-AU"/>
+        </w:rPr>
+      </w:pPr>
       <w:r>
         <w:rPr>
           <w:rFonts w:ascii="Arial" w:eastAsia="Times New Roman" w:hAnsi="Arial" w:cs="Arial"/>
@@ -199,22 +170,19 @@
         </w:rPr>
         <w:t>promise-it-wont-hurt</w:t>
       </w:r>
-      <w:proofErr w:type="gramEnd"/>
-    </w:p>
-    <w:p>
-      <w:pPr>
-        <w:shd w:val="clear" w:color="auto" w:fill="FFFFFF"/>
-        <w:spacing w:after="0" w:line="240" w:lineRule="auto"/>
-        <w:rPr>
-          <w:rFonts w:ascii="Arial" w:eastAsia="Times New Roman" w:hAnsi="Arial" w:cs="Arial"/>
-          <w:color w:val="222222"/>
-          <w:sz w:val="19"/>
-          <w:szCs w:val="19"/>
-          <w:lang w:eastAsia="en-AU"/>
-        </w:rPr>
-      </w:pPr>
-      <w:proofErr w:type="spellStart"/>
-      <w:proofErr w:type="gramStart"/>
+    </w:p>
+    <w:p>
+      <w:pPr>
+        <w:shd w:val="clear" w:color="auto" w:fill="FFFFFF"/>
+        <w:spacing w:after="0" w:line="240" w:lineRule="auto"/>
+        <w:rPr>
+          <w:rFonts w:ascii="Arial" w:eastAsia="Times New Roman" w:hAnsi="Arial" w:cs="Arial"/>
+          <w:color w:val="222222"/>
+          <w:sz w:val="24"/>
+          <w:szCs w:val="24"/>
+          <w:lang w:eastAsia="en-AU"/>
+        </w:rPr>
+      </w:pPr>
       <w:r>
         <w:rPr>
           <w:rFonts w:ascii="Arial" w:eastAsia="Times New Roman" w:hAnsi="Arial" w:cs="Arial"/>
@@ -225,72 +193,70 @@
         </w:rPr>
         <w:t>bytewiser</w:t>
       </w:r>
-      <w:proofErr w:type="spellEnd"/>
-      <w:proofErr w:type="gramEnd"/>
-    </w:p>
-    <w:p>
-      <w:pPr>
-        <w:shd w:val="clear" w:color="auto" w:fill="FFFFFF"/>
-        <w:spacing w:after="0" w:line="240" w:lineRule="auto"/>
-        <w:rPr>
-          <w:rFonts w:ascii="Arial" w:eastAsia="Times New Roman" w:hAnsi="Arial" w:cs="Arial"/>
-          <w:color w:val="222222"/>
-          <w:sz w:val="19"/>
-          <w:szCs w:val="19"/>
-          <w:lang w:eastAsia="en-AU"/>
-        </w:rPr>
-      </w:pPr>
-      <w:proofErr w:type="gramStart"/>
-      <w:r>
-        <w:rPr>
-          <w:rFonts w:ascii="Arial" w:eastAsia="Times New Roman" w:hAnsi="Arial" w:cs="Arial"/>
-          <w:color w:val="222222"/>
-          <w:sz w:val="19"/>
-          <w:szCs w:val="19"/>
-          <w:lang w:eastAsia="en-AU"/>
-        </w:rPr>
-        <w:t>test-</w:t>
-      </w:r>
-      <w:proofErr w:type="gramEnd"/>
-      <w:r>
-        <w:rPr>
-          <w:rFonts w:ascii="Arial" w:eastAsia="Times New Roman" w:hAnsi="Arial" w:cs="Arial"/>
-          <w:color w:val="222222"/>
-          <w:sz w:val="19"/>
-          <w:szCs w:val="19"/>
-          <w:lang w:eastAsia="en-AU"/>
-        </w:rPr>
-        <w:t>anything</w:t>
-      </w:r>
-    </w:p>
-    <w:p>
-      <w:pPr>
-        <w:shd w:val="clear" w:color="auto" w:fill="FFFFFF"/>
-        <w:spacing w:after="0" w:line="240" w:lineRule="auto"/>
-        <w:rPr>
-          <w:rFonts w:ascii="Arial" w:eastAsia="Times New Roman" w:hAnsi="Arial" w:cs="Arial"/>
-          <w:color w:val="222222"/>
-          <w:sz w:val="19"/>
-          <w:szCs w:val="19"/>
-          <w:lang w:eastAsia="en-AU"/>
-        </w:rPr>
-      </w:pPr>
-    </w:p>
-    <w:p>
-      <w:pPr>
-        <w:shd w:val="clear" w:color="auto" w:fill="FFFFFF"/>
-        <w:spacing w:after="0" w:line="240" w:lineRule="auto"/>
-        <w:rPr>
-          <w:rFonts w:ascii="Arial" w:eastAsia="Times New Roman" w:hAnsi="Arial" w:cs="Arial"/>
-          <w:color w:val="222222"/>
-          <w:sz w:val="19"/>
-          <w:szCs w:val="19"/>
-          <w:lang w:eastAsia="en-AU"/>
-        </w:rPr>
-      </w:pPr>
-      <w:r>
-        <w:rPr>
-          <w:rFonts w:ascii="Arial" w:eastAsia="Times New Roman" w:hAnsi="Arial" w:cs="Arial"/>
+    </w:p>
+    <w:p>
+      <w:pPr>
+        <w:shd w:val="clear" w:color="auto" w:fill="FFFFFF"/>
+        <w:spacing w:after="0" w:line="240" w:lineRule="auto"/>
+        <w:rPr>
+          <w:rFonts w:ascii="Arial" w:eastAsia="Times New Roman" w:hAnsi="Arial" w:cs="Arial"/>
+          <w:color w:val="222222"/>
+          <w:sz w:val="24"/>
+          <w:szCs w:val="24"/>
+          <w:lang w:eastAsia="en-AU"/>
+        </w:rPr>
+      </w:pPr>
+      <w:r>
+        <w:rPr>
+          <w:rFonts w:ascii="Arial" w:eastAsia="Times New Roman" w:hAnsi="Arial" w:cs="Arial"/>
+          <w:color w:val="222222"/>
+          <w:sz w:val="19"/>
+          <w:szCs w:val="19"/>
+          <w:lang w:eastAsia="en-AU"/>
+        </w:rPr>
+        <w:t>test-anything</w:t>
+      </w:r>
+    </w:p>
+    <w:p>
+      <w:pPr>
+        <w:shd w:val="clear" w:color="auto" w:fill="FFFFFF"/>
+        <w:spacing w:after="0" w:line="240" w:lineRule="auto"/>
+        <w:rPr>
+          <w:rFonts w:ascii="Arial" w:eastAsia="Times New Roman" w:hAnsi="Arial" w:cs="Arial"/>
+          <w:color w:val="222222"/>
+          <w:sz w:val="24"/>
+          <w:szCs w:val="24"/>
+          <w:lang w:eastAsia="en-AU"/>
+        </w:rPr>
+      </w:pPr>
+      <w:r>
+        <w:rPr>
+          <w:rFonts w:ascii="Arial" w:eastAsia="Times New Roman" w:hAnsi="Arial" w:cs="Arial"/>
+          <w:color w:val="222222"/>
+          <w:sz w:val="19"/>
+          <w:szCs w:val="19"/>
+          <w:lang w:eastAsia="en-AU"/>
+        </w:rPr>
+        <w:t> </w:t>
+      </w:r>
+    </w:p>
+    <w:p>
+      <w:pPr>
+        <w:shd w:val="clear" w:color="auto" w:fill="FFFFFF"/>
+        <w:spacing w:after="0" w:line="240" w:lineRule="auto"/>
+        <w:rPr>
+          <w:rFonts w:ascii="Arial" w:eastAsia="Times New Roman" w:hAnsi="Arial" w:cs="Arial"/>
+          <w:color w:val="222222"/>
+          <w:sz w:val="24"/>
+          <w:szCs w:val="24"/>
+          <w:lang w:eastAsia="en-AU"/>
+        </w:rPr>
+      </w:pPr>
+      <w:r>
+        <w:rPr>
+          <w:rFonts w:ascii="Arial" w:eastAsia="Times New Roman" w:hAnsi="Arial" w:cs="Arial"/>
+          <w:b/>
+          <w:bCs/>
           <w:color w:val="222222"/>
           <w:sz w:val="19"/>
           <w:szCs w:val="19"/>
@@ -305,17 +271,17 @@
         <w:spacing w:after="0" w:line="240" w:lineRule="auto"/>
         <w:rPr>
           <w:rFonts w:ascii="Arial" w:eastAsia="Times New Roman" w:hAnsi="Arial" w:cs="Arial"/>
-          <w:color w:val="222222"/>
-          <w:sz w:val="19"/>
-          <w:szCs w:val="19"/>
-          <w:lang w:eastAsia="en-AU"/>
-        </w:rPr>
-      </w:pPr>
-      <w:proofErr w:type="spellStart"/>
-      <w:proofErr w:type="gramStart"/>
-      <w:r>
-        <w:rPr>
-          <w:rFonts w:ascii="Arial" w:eastAsia="Times New Roman" w:hAnsi="Arial" w:cs="Arial"/>
+          <w:strike/>
+          <w:color w:val="222222"/>
+          <w:sz w:val="24"/>
+          <w:szCs w:val="24"/>
+          <w:lang w:eastAsia="en-AU"/>
+        </w:rPr>
+      </w:pPr>
+      <w:r>
+        <w:rPr>
+          <w:rFonts w:ascii="Arial" w:eastAsia="Times New Roman" w:hAnsi="Arial" w:cs="Arial"/>
+          <w:strike/>
           <w:color w:val="222222"/>
           <w:sz w:val="19"/>
           <w:szCs w:val="19"/>
@@ -323,59 +289,42 @@
         </w:rPr>
         <w:t>learnyounode</w:t>
       </w:r>
-      <w:proofErr w:type="spellEnd"/>
-      <w:proofErr w:type="gramEnd"/>
-    </w:p>
-    <w:p>
-      <w:pPr>
-        <w:shd w:val="clear" w:color="auto" w:fill="FFFFFF"/>
-        <w:spacing w:after="0" w:line="240" w:lineRule="auto"/>
-        <w:rPr>
-          <w:rFonts w:ascii="Arial" w:eastAsia="Times New Roman" w:hAnsi="Arial" w:cs="Arial"/>
-          <w:color w:val="222222"/>
-          <w:sz w:val="19"/>
-          <w:szCs w:val="19"/>
-          <w:lang w:eastAsia="en-AU"/>
-        </w:rPr>
-      </w:pPr>
-      <w:proofErr w:type="gramStart"/>
-      <w:r>
-        <w:rPr>
-          <w:rFonts w:ascii="Arial" w:eastAsia="Times New Roman" w:hAnsi="Arial" w:cs="Arial"/>
-          <w:color w:val="222222"/>
-          <w:sz w:val="19"/>
-          <w:szCs w:val="19"/>
-          <w:lang w:eastAsia="en-AU"/>
-        </w:rPr>
-        <w:t>how-to-</w:t>
-      </w:r>
-      <w:proofErr w:type="spellStart"/>
-      <w:r>
-        <w:rPr>
-          <w:rFonts w:ascii="Arial" w:eastAsia="Times New Roman" w:hAnsi="Arial" w:cs="Arial"/>
-          <w:color w:val="222222"/>
-          <w:sz w:val="19"/>
-          <w:szCs w:val="19"/>
-          <w:lang w:eastAsia="en-AU"/>
-        </w:rPr>
-        <w:t>npm</w:t>
-      </w:r>
-      <w:proofErr w:type="spellEnd"/>
-      <w:proofErr w:type="gramEnd"/>
-    </w:p>
-    <w:p>
-      <w:pPr>
-        <w:shd w:val="clear" w:color="auto" w:fill="FFFFFF"/>
-        <w:spacing w:after="0" w:line="240" w:lineRule="auto"/>
-        <w:rPr>
-          <w:rFonts w:ascii="Arial" w:eastAsia="Times New Roman" w:hAnsi="Arial" w:cs="Arial"/>
-          <w:color w:val="222222"/>
-          <w:sz w:val="19"/>
-          <w:szCs w:val="19"/>
-          <w:lang w:eastAsia="en-AU"/>
-        </w:rPr>
-      </w:pPr>
-      <w:proofErr w:type="gramStart"/>
+    </w:p>
+    <w:p>
+      <w:pPr>
+        <w:shd w:val="clear" w:color="auto" w:fill="FFFFFF"/>
+        <w:spacing w:after="0" w:line="240" w:lineRule="auto"/>
+        <w:rPr>
+          <w:rFonts w:ascii="Arial" w:eastAsia="Times New Roman" w:hAnsi="Arial" w:cs="Arial"/>
+          <w:color w:val="222222"/>
+          <w:sz w:val="24"/>
+          <w:szCs w:val="24"/>
+          <w:lang w:eastAsia="en-AU"/>
+        </w:rPr>
+      </w:pPr>
+      <w:r>
+        <w:rPr>
+          <w:rFonts w:ascii="Arial" w:eastAsia="Times New Roman" w:hAnsi="Arial" w:cs="Arial"/>
+          <w:color w:val="222222"/>
+          <w:sz w:val="19"/>
+          <w:szCs w:val="19"/>
+          <w:lang w:eastAsia="en-AU"/>
+        </w:rPr>
+        <w:t>how-to-npm</w:t>
+      </w:r>
+    </w:p>
+    <w:p>
+      <w:pPr>
+        <w:shd w:val="clear" w:color="auto" w:fill="FFFFFF"/>
+        <w:spacing w:after="0" w:line="240" w:lineRule="auto"/>
+        <w:rPr>
+          <w:rFonts w:ascii="Arial" w:eastAsia="Times New Roman" w:hAnsi="Arial" w:cs="Arial"/>
+          <w:color w:val="222222"/>
+          <w:sz w:val="24"/>
+          <w:szCs w:val="24"/>
+          <w:lang w:eastAsia="en-AU"/>
+        </w:rPr>
+      </w:pPr>
       <w:r>
         <w:rPr>
           <w:rFonts w:ascii="Arial" w:eastAsia="Times New Roman" w:hAnsi="Arial" w:cs="Arial"/>
@@ -386,69 +335,64 @@
         </w:rPr>
         <w:t>stream-adventure</w:t>
       </w:r>
-      <w:proofErr w:type="gramEnd"/>
-    </w:p>
-    <w:p>
-      <w:pPr>
-        <w:shd w:val="clear" w:color="auto" w:fill="FFFFFF"/>
-        <w:spacing w:after="0" w:line="240" w:lineRule="auto"/>
-        <w:rPr>
-          <w:rFonts w:ascii="Arial" w:eastAsia="Times New Roman" w:hAnsi="Arial" w:cs="Arial"/>
-          <w:color w:val="222222"/>
-          <w:sz w:val="19"/>
-          <w:szCs w:val="19"/>
-          <w:lang w:eastAsia="en-AU"/>
-        </w:rPr>
-      </w:pPr>
-      <w:proofErr w:type="spellStart"/>
-      <w:proofErr w:type="gramStart"/>
-      <w:r>
-        <w:rPr>
-          <w:rFonts w:ascii="Arial" w:eastAsia="Times New Roman" w:hAnsi="Arial" w:cs="Arial"/>
-          <w:color w:val="222222"/>
-          <w:sz w:val="19"/>
-          <w:szCs w:val="19"/>
-          <w:lang w:eastAsia="en-AU"/>
-        </w:rPr>
-        <w:t>async</w:t>
-      </w:r>
-      <w:proofErr w:type="spellEnd"/>
-      <w:r>
-        <w:rPr>
-          <w:rFonts w:ascii="Arial" w:eastAsia="Times New Roman" w:hAnsi="Arial" w:cs="Arial"/>
-          <w:color w:val="222222"/>
-          <w:sz w:val="19"/>
-          <w:szCs w:val="19"/>
-          <w:lang w:eastAsia="en-AU"/>
-        </w:rPr>
-        <w:t>-</w:t>
-      </w:r>
-      <w:proofErr w:type="gramEnd"/>
-      <w:r>
-        <w:rPr>
-          <w:rFonts w:ascii="Arial" w:eastAsia="Times New Roman" w:hAnsi="Arial" w:cs="Arial"/>
-          <w:color w:val="222222"/>
-          <w:sz w:val="19"/>
-          <w:szCs w:val="19"/>
-          <w:lang w:eastAsia="en-AU"/>
-        </w:rPr>
-        <w:t>you</w:t>
-      </w:r>
-    </w:p>
-    <w:p>
-      <w:pPr>
-        <w:shd w:val="clear" w:color="auto" w:fill="FFFFFF"/>
-        <w:spacing w:after="0" w:line="240" w:lineRule="auto"/>
-        <w:rPr>
-          <w:rFonts w:ascii="Arial" w:eastAsia="Times New Roman" w:hAnsi="Arial" w:cs="Arial"/>
-          <w:color w:val="222222"/>
-          <w:sz w:val="19"/>
-          <w:szCs w:val="19"/>
-          <w:lang w:eastAsia="en-AU"/>
-        </w:rPr>
-      </w:pPr>
-      <w:proofErr w:type="spellStart"/>
-      <w:proofErr w:type="gramStart"/>
+      <w:r>
+        <w:rPr>
+          <w:rFonts w:ascii="Arial" w:eastAsia="Times New Roman" w:hAnsi="Arial" w:cs="Arial"/>
+          <w:color w:val="222222"/>
+          <w:sz w:val="19"/>
+          <w:szCs w:val="19"/>
+          <w:lang w:eastAsia="en-AU"/>
+        </w:rPr>
+        <w:t xml:space="preserve"> &lt; ---</w:t>
+      </w:r>
+      <w:r>
+        <w:rPr>
+          <w:rFonts w:ascii="Arial" w:eastAsia="Times New Roman" w:hAnsi="Arial" w:cs="Arial"/>
+          <w:color w:val="222222"/>
+          <w:sz w:val="19"/>
+          <w:szCs w:val="19"/>
+          <w:lang w:eastAsia="en-AU"/>
+        </w:rPr>
+        <w:t>9/1/2016 7.30pm – 10:44pm</w:t>
+      </w:r>
+      <w:bookmarkStart w:id="0" w:name="_GoBack"/>
+      <w:bookmarkEnd w:id="0"/>
+    </w:p>
+    <w:p>
+      <w:pPr>
+        <w:shd w:val="clear" w:color="auto" w:fill="FFFFFF"/>
+        <w:spacing w:after="0" w:line="240" w:lineRule="auto"/>
+        <w:rPr>
+          <w:rFonts w:ascii="Arial" w:eastAsia="Times New Roman" w:hAnsi="Arial" w:cs="Arial"/>
+          <w:color w:val="222222"/>
+          <w:sz w:val="24"/>
+          <w:szCs w:val="24"/>
+          <w:lang w:eastAsia="en-AU"/>
+        </w:rPr>
+      </w:pPr>
+      <w:r>
+        <w:rPr>
+          <w:rFonts w:ascii="Arial" w:eastAsia="Times New Roman" w:hAnsi="Arial" w:cs="Arial"/>
+          <w:color w:val="222222"/>
+          <w:sz w:val="19"/>
+          <w:szCs w:val="19"/>
+          <w:lang w:eastAsia="en-AU"/>
+        </w:rPr>
+        <w:t>async-you</w:t>
+      </w:r>
+    </w:p>
+    <w:p>
+      <w:pPr>
+        <w:shd w:val="clear" w:color="auto" w:fill="FFFFFF"/>
+        <w:spacing w:after="0" w:line="240" w:lineRule="auto"/>
+        <w:rPr>
+          <w:rFonts w:ascii="Arial" w:eastAsia="Times New Roman" w:hAnsi="Arial" w:cs="Arial"/>
+          <w:color w:val="222222"/>
+          <w:sz w:val="24"/>
+          <w:szCs w:val="24"/>
+          <w:lang w:eastAsia="en-AU"/>
+        </w:rPr>
+      </w:pPr>
       <w:r>
         <w:rPr>
           <w:rFonts w:ascii="Arial" w:eastAsia="Times New Roman" w:hAnsi="Arial" w:cs="Arial"/>
@@ -459,23 +403,19 @@
         </w:rPr>
         <w:t>expressworks</w:t>
       </w:r>
-      <w:proofErr w:type="spellEnd"/>
-      <w:proofErr w:type="gramEnd"/>
-    </w:p>
-    <w:p>
-      <w:pPr>
-        <w:shd w:val="clear" w:color="auto" w:fill="FFFFFF"/>
-        <w:spacing w:after="0" w:line="240" w:lineRule="auto"/>
-        <w:rPr>
-          <w:rFonts w:ascii="Arial" w:eastAsia="Times New Roman" w:hAnsi="Arial" w:cs="Arial"/>
-          <w:color w:val="222222"/>
-          <w:sz w:val="19"/>
-          <w:szCs w:val="19"/>
-          <w:lang w:eastAsia="en-AU"/>
-        </w:rPr>
-      </w:pPr>
-      <w:proofErr w:type="spellStart"/>
-      <w:proofErr w:type="gramStart"/>
+    </w:p>
+    <w:p>
+      <w:pPr>
+        <w:shd w:val="clear" w:color="auto" w:fill="FFFFFF"/>
+        <w:spacing w:after="0" w:line="240" w:lineRule="auto"/>
+        <w:rPr>
+          <w:rFonts w:ascii="Arial" w:eastAsia="Times New Roman" w:hAnsi="Arial" w:cs="Arial"/>
+          <w:color w:val="222222"/>
+          <w:sz w:val="24"/>
+          <w:szCs w:val="24"/>
+          <w:lang w:eastAsia="en-AU"/>
+        </w:rPr>
+      </w:pPr>
       <w:r>
         <w:rPr>
           <w:rFonts w:ascii="Arial" w:eastAsia="Times New Roman" w:hAnsi="Arial" w:cs="Arial"/>
@@ -486,37 +426,47 @@
         </w:rPr>
         <w:t>learnyoumongo</w:t>
       </w:r>
-      <w:proofErr w:type="spellEnd"/>
-      <w:proofErr w:type="gramEnd"/>
-    </w:p>
-    <w:p>
-      <w:pPr>
-        <w:shd w:val="clear" w:color="auto" w:fill="FFFFFF"/>
-        <w:spacing w:after="0" w:line="240" w:lineRule="auto"/>
-        <w:rPr>
-          <w:rFonts w:ascii="Arial" w:eastAsia="Times New Roman" w:hAnsi="Arial" w:cs="Arial"/>
-          <w:color w:val="222222"/>
-          <w:sz w:val="19"/>
-          <w:szCs w:val="19"/>
-          <w:lang w:eastAsia="en-AU"/>
-        </w:rPr>
-      </w:pPr>
-    </w:p>
-    <w:p>
-      <w:pPr>
-        <w:shd w:val="clear" w:color="auto" w:fill="FFFFFF"/>
-        <w:spacing w:after="0" w:line="240" w:lineRule="auto"/>
-        <w:rPr>
-          <w:rFonts w:ascii="Arial" w:eastAsia="Times New Roman" w:hAnsi="Arial" w:cs="Arial"/>
-          <w:color w:val="222222"/>
-          <w:sz w:val="19"/>
-          <w:szCs w:val="19"/>
-          <w:lang w:eastAsia="en-AU"/>
-        </w:rPr>
-      </w:pPr>
-      <w:r>
-        <w:rPr>
-          <w:rFonts w:ascii="Arial" w:eastAsia="Times New Roman" w:hAnsi="Arial" w:cs="Arial"/>
+    </w:p>
+    <w:p>
+      <w:pPr>
+        <w:shd w:val="clear" w:color="auto" w:fill="FFFFFF"/>
+        <w:spacing w:after="0" w:line="240" w:lineRule="auto"/>
+        <w:rPr>
+          <w:rFonts w:ascii="Arial" w:eastAsia="Times New Roman" w:hAnsi="Arial" w:cs="Arial"/>
+          <w:color w:val="222222"/>
+          <w:sz w:val="24"/>
+          <w:szCs w:val="24"/>
+          <w:lang w:eastAsia="en-AU"/>
+        </w:rPr>
+      </w:pPr>
+      <w:r>
+        <w:rPr>
+          <w:rFonts w:ascii="Arial" w:eastAsia="Times New Roman" w:hAnsi="Arial" w:cs="Arial"/>
+          <w:color w:val="222222"/>
+          <w:sz w:val="19"/>
+          <w:szCs w:val="19"/>
+          <w:lang w:eastAsia="en-AU"/>
+        </w:rPr>
+        <w:t> </w:t>
+      </w:r>
+    </w:p>
+    <w:p>
+      <w:pPr>
+        <w:shd w:val="clear" w:color="auto" w:fill="FFFFFF"/>
+        <w:spacing w:after="0" w:line="240" w:lineRule="auto"/>
+        <w:rPr>
+          <w:rFonts w:ascii="Arial" w:eastAsia="Times New Roman" w:hAnsi="Arial" w:cs="Arial"/>
+          <w:color w:val="222222"/>
+          <w:sz w:val="24"/>
+          <w:szCs w:val="24"/>
+          <w:lang w:eastAsia="en-AU"/>
+        </w:rPr>
+      </w:pPr>
+      <w:r>
+        <w:rPr>
+          <w:rFonts w:ascii="Arial" w:eastAsia="Times New Roman" w:hAnsi="Arial" w:cs="Arial"/>
+          <w:b/>
+          <w:bCs/>
           <w:color w:val="222222"/>
           <w:sz w:val="19"/>
           <w:szCs w:val="19"/>
@@ -532,8 +482,8 @@
         <w:rPr>
           <w:rFonts w:ascii="Arial" w:eastAsia="Times New Roman" w:hAnsi="Arial" w:cs="Arial"/>
           <w:color w:val="222222"/>
-          <w:sz w:val="19"/>
-          <w:szCs w:val="19"/>
+          <w:sz w:val="24"/>
+          <w:szCs w:val="24"/>
           <w:lang w:eastAsia="en-AU"/>
         </w:rPr>
       </w:pPr>
@@ -558,27 +508,39 @@
         <w:rPr>
           <w:rFonts w:ascii="Arial" w:eastAsia="Times New Roman" w:hAnsi="Arial" w:cs="Arial"/>
           <w:color w:val="222222"/>
-          <w:sz w:val="19"/>
-          <w:szCs w:val="19"/>
-          <w:lang w:eastAsia="en-AU"/>
-        </w:rPr>
-      </w:pPr>
-    </w:p>
-    <w:p>
-      <w:pPr>
-        <w:shd w:val="clear" w:color="auto" w:fill="FFFFFF"/>
-        <w:spacing w:after="0" w:line="240" w:lineRule="auto"/>
-        <w:rPr>
-          <w:rFonts w:ascii="Arial" w:eastAsia="Times New Roman" w:hAnsi="Arial" w:cs="Arial"/>
-          <w:color w:val="222222"/>
-          <w:sz w:val="19"/>
-          <w:szCs w:val="19"/>
-          <w:lang w:eastAsia="en-AU"/>
-        </w:rPr>
-      </w:pPr>
-      <w:r>
-        <w:rPr>
-          <w:rFonts w:ascii="Arial" w:eastAsia="Times New Roman" w:hAnsi="Arial" w:cs="Arial"/>
+          <w:sz w:val="24"/>
+          <w:szCs w:val="24"/>
+          <w:lang w:eastAsia="en-AU"/>
+        </w:rPr>
+      </w:pPr>
+      <w:r>
+        <w:rPr>
+          <w:rFonts w:ascii="Arial" w:eastAsia="Times New Roman" w:hAnsi="Arial" w:cs="Arial"/>
+          <w:color w:val="222222"/>
+          <w:sz w:val="19"/>
+          <w:szCs w:val="19"/>
+          <w:lang w:eastAsia="en-AU"/>
+        </w:rPr>
+        <w:t> </w:t>
+      </w:r>
+    </w:p>
+    <w:p>
+      <w:pPr>
+        <w:shd w:val="clear" w:color="auto" w:fill="FFFFFF"/>
+        <w:spacing w:after="0" w:line="240" w:lineRule="auto"/>
+        <w:rPr>
+          <w:rFonts w:ascii="Arial" w:eastAsia="Times New Roman" w:hAnsi="Arial" w:cs="Arial"/>
+          <w:color w:val="222222"/>
+          <w:sz w:val="24"/>
+          <w:szCs w:val="24"/>
+          <w:lang w:eastAsia="en-AU"/>
+        </w:rPr>
+      </w:pPr>
+      <w:r>
+        <w:rPr>
+          <w:rFonts w:ascii="Arial" w:eastAsia="Times New Roman" w:hAnsi="Arial" w:cs="Arial"/>
+          <w:b/>
+          <w:bCs/>
           <w:color w:val="222222"/>
           <w:sz w:val="19"/>
           <w:szCs w:val="19"/>
@@ -594,8 +556,8 @@
         <w:rPr>
           <w:rFonts w:ascii="Arial" w:eastAsia="Times New Roman" w:hAnsi="Arial" w:cs="Arial"/>
           <w:color w:val="222222"/>
-          <w:sz w:val="19"/>
-          <w:szCs w:val="19"/>
+          <w:sz w:val="24"/>
+          <w:szCs w:val="24"/>
           <w:lang w:eastAsia="en-AU"/>
         </w:rPr>
       </w:pPr>
@@ -620,27 +582,39 @@
         <w:rPr>
           <w:rFonts w:ascii="Arial" w:eastAsia="Times New Roman" w:hAnsi="Arial" w:cs="Arial"/>
           <w:color w:val="222222"/>
-          <w:sz w:val="19"/>
-          <w:szCs w:val="19"/>
-          <w:lang w:eastAsia="en-AU"/>
-        </w:rPr>
-      </w:pPr>
-    </w:p>
-    <w:p>
-      <w:pPr>
-        <w:shd w:val="clear" w:color="auto" w:fill="FFFFFF"/>
-        <w:spacing w:after="0" w:line="240" w:lineRule="auto"/>
-        <w:rPr>
-          <w:rFonts w:ascii="Arial" w:eastAsia="Times New Roman" w:hAnsi="Arial" w:cs="Arial"/>
-          <w:color w:val="222222"/>
-          <w:sz w:val="19"/>
-          <w:szCs w:val="19"/>
-          <w:lang w:eastAsia="en-AU"/>
-        </w:rPr>
-      </w:pPr>
-      <w:r>
-        <w:rPr>
-          <w:rFonts w:ascii="Arial" w:eastAsia="Times New Roman" w:hAnsi="Arial" w:cs="Arial"/>
+          <w:sz w:val="24"/>
+          <w:szCs w:val="24"/>
+          <w:lang w:eastAsia="en-AU"/>
+        </w:rPr>
+      </w:pPr>
+      <w:r>
+        <w:rPr>
+          <w:rFonts w:ascii="Arial" w:eastAsia="Times New Roman" w:hAnsi="Arial" w:cs="Arial"/>
+          <w:color w:val="222222"/>
+          <w:sz w:val="19"/>
+          <w:szCs w:val="19"/>
+          <w:lang w:eastAsia="en-AU"/>
+        </w:rPr>
+        <w:t> </w:t>
+      </w:r>
+    </w:p>
+    <w:p>
+      <w:pPr>
+        <w:shd w:val="clear" w:color="auto" w:fill="FFFFFF"/>
+        <w:spacing w:after="0" w:line="240" w:lineRule="auto"/>
+        <w:rPr>
+          <w:rFonts w:ascii="Arial" w:eastAsia="Times New Roman" w:hAnsi="Arial" w:cs="Arial"/>
+          <w:color w:val="222222"/>
+          <w:sz w:val="24"/>
+          <w:szCs w:val="24"/>
+          <w:lang w:eastAsia="en-AU"/>
+        </w:rPr>
+      </w:pPr>
+      <w:r>
+        <w:rPr>
+          <w:rFonts w:ascii="Arial" w:eastAsia="Times New Roman" w:hAnsi="Arial" w:cs="Arial"/>
+          <w:b/>
+          <w:bCs/>
           <w:color w:val="222222"/>
           <w:sz w:val="19"/>
           <w:szCs w:val="19"/>
@@ -656,12 +630,11 @@
         <w:rPr>
           <w:rFonts w:ascii="Arial" w:eastAsia="Times New Roman" w:hAnsi="Arial" w:cs="Arial"/>
           <w:color w:val="222222"/>
-          <w:sz w:val="19"/>
-          <w:szCs w:val="19"/>
-          <w:lang w:eastAsia="en-AU"/>
-        </w:rPr>
-      </w:pPr>
-      <w:proofErr w:type="gramStart"/>
+          <w:sz w:val="24"/>
+          <w:szCs w:val="24"/>
+          <w:lang w:eastAsia="en-AU"/>
+        </w:rPr>
+      </w:pPr>
       <w:r>
         <w:rPr>
           <w:rFonts w:ascii="Arial" w:eastAsia="Times New Roman" w:hAnsi="Arial" w:cs="Arial"/>
@@ -672,21 +645,19 @@
         </w:rPr>
         <w:t>count-to-6</w:t>
       </w:r>
-      <w:proofErr w:type="gramEnd"/>
-    </w:p>
-    <w:p>
-      <w:pPr>
-        <w:shd w:val="clear" w:color="auto" w:fill="FFFFFF"/>
-        <w:spacing w:after="0" w:line="240" w:lineRule="auto"/>
-        <w:rPr>
-          <w:rFonts w:ascii="Arial" w:eastAsia="Times New Roman" w:hAnsi="Arial" w:cs="Arial"/>
-          <w:color w:val="222222"/>
-          <w:sz w:val="19"/>
-          <w:szCs w:val="19"/>
-          <w:lang w:eastAsia="en-AU"/>
-        </w:rPr>
-      </w:pPr>
-      <w:proofErr w:type="gramStart"/>
+    </w:p>
+    <w:p>
+      <w:pPr>
+        <w:shd w:val="clear" w:color="auto" w:fill="FFFFFF"/>
+        <w:spacing w:after="0" w:line="240" w:lineRule="auto"/>
+        <w:rPr>
+          <w:rFonts w:ascii="Arial" w:eastAsia="Times New Roman" w:hAnsi="Arial" w:cs="Arial"/>
+          <w:color w:val="222222"/>
+          <w:sz w:val="24"/>
+          <w:szCs w:val="24"/>
+          <w:lang w:eastAsia="en-AU"/>
+        </w:rPr>
+      </w:pPr>
       <w:r>
         <w:rPr>
           <w:rFonts w:ascii="Arial" w:eastAsia="Times New Roman" w:hAnsi="Arial" w:cs="Arial"/>
@@ -697,21 +668,19 @@
         </w:rPr>
         <w:t>tower-of-babel</w:t>
       </w:r>
-      <w:proofErr w:type="gramEnd"/>
-    </w:p>
-    <w:p>
-      <w:pPr>
-        <w:shd w:val="clear" w:color="auto" w:fill="FFFFFF"/>
-        <w:spacing w:after="0" w:line="240" w:lineRule="auto"/>
-        <w:rPr>
-          <w:rFonts w:ascii="Arial" w:eastAsia="Times New Roman" w:hAnsi="Arial" w:cs="Arial"/>
-          <w:color w:val="222222"/>
-          <w:sz w:val="19"/>
-          <w:szCs w:val="19"/>
-          <w:lang w:eastAsia="en-AU"/>
-        </w:rPr>
-      </w:pPr>
-      <w:proofErr w:type="gramStart"/>
+    </w:p>
+    <w:p>
+      <w:pPr>
+        <w:shd w:val="clear" w:color="auto" w:fill="FFFFFF"/>
+        <w:spacing w:after="0" w:line="240" w:lineRule="auto"/>
+        <w:rPr>
+          <w:rFonts w:ascii="Arial" w:eastAsia="Times New Roman" w:hAnsi="Arial" w:cs="Arial"/>
+          <w:color w:val="222222"/>
+          <w:sz w:val="24"/>
+          <w:szCs w:val="24"/>
+          <w:lang w:eastAsia="en-AU"/>
+        </w:rPr>
+      </w:pPr>
       <w:r>
         <w:rPr>
           <w:rFonts w:ascii="Arial" w:eastAsia="Times New Roman" w:hAnsi="Arial" w:cs="Arial"/>
@@ -722,73 +691,70 @@
         </w:rPr>
         <w:t>learn-generators</w:t>
       </w:r>
-      <w:proofErr w:type="gramEnd"/>
-    </w:p>
-    <w:p>
-      <w:pPr>
-        <w:shd w:val="clear" w:color="auto" w:fill="FFFFFF"/>
-        <w:spacing w:after="0" w:line="240" w:lineRule="auto"/>
-        <w:rPr>
-          <w:rFonts w:ascii="Arial" w:eastAsia="Times New Roman" w:hAnsi="Arial" w:cs="Arial"/>
-          <w:color w:val="222222"/>
-          <w:sz w:val="19"/>
-          <w:szCs w:val="19"/>
-          <w:lang w:eastAsia="en-AU"/>
-        </w:rPr>
-      </w:pPr>
-      <w:proofErr w:type="spellStart"/>
-      <w:proofErr w:type="gramStart"/>
-      <w:r>
-        <w:rPr>
-          <w:rFonts w:ascii="Arial" w:eastAsia="Times New Roman" w:hAnsi="Arial" w:cs="Arial"/>
-          <w:color w:val="222222"/>
-          <w:sz w:val="19"/>
-          <w:szCs w:val="19"/>
-          <w:lang w:eastAsia="en-AU"/>
-        </w:rPr>
-        <w:t>esnext</w:t>
-      </w:r>
-      <w:proofErr w:type="spellEnd"/>
-      <w:r>
-        <w:rPr>
-          <w:rFonts w:ascii="Arial" w:eastAsia="Times New Roman" w:hAnsi="Arial" w:cs="Arial"/>
-          <w:color w:val="222222"/>
-          <w:sz w:val="19"/>
-          <w:szCs w:val="19"/>
-          <w:lang w:eastAsia="en-AU"/>
-        </w:rPr>
-        <w:t>-generation</w:t>
-      </w:r>
-      <w:proofErr w:type="gramEnd"/>
-    </w:p>
-    <w:p>
-      <w:pPr>
-        <w:shd w:val="clear" w:color="auto" w:fill="FFFFFF"/>
-        <w:spacing w:after="0" w:line="240" w:lineRule="auto"/>
-        <w:rPr>
-          <w:rFonts w:ascii="Arial" w:eastAsia="Times New Roman" w:hAnsi="Arial" w:cs="Arial"/>
-          <w:color w:val="222222"/>
-          <w:sz w:val="19"/>
-          <w:szCs w:val="19"/>
-          <w:lang w:eastAsia="en-AU"/>
-        </w:rPr>
-      </w:pPr>
-    </w:p>
-    <w:p>
-      <w:pPr>
-        <w:shd w:val="clear" w:color="auto" w:fill="FFFFFF"/>
-        <w:spacing w:after="0" w:line="240" w:lineRule="auto"/>
-        <w:rPr>
-          <w:rFonts w:ascii="Arial" w:eastAsia="Times New Roman" w:hAnsi="Arial" w:cs="Arial"/>
-          <w:color w:val="222222"/>
-          <w:sz w:val="19"/>
-          <w:szCs w:val="19"/>
-          <w:lang w:eastAsia="en-AU"/>
-        </w:rPr>
-      </w:pPr>
-      <w:r>
-        <w:rPr>
-          <w:rFonts w:ascii="Arial" w:eastAsia="Times New Roman" w:hAnsi="Arial" w:cs="Arial"/>
+    </w:p>
+    <w:p>
+      <w:pPr>
+        <w:shd w:val="clear" w:color="auto" w:fill="FFFFFF"/>
+        <w:spacing w:after="0" w:line="240" w:lineRule="auto"/>
+        <w:rPr>
+          <w:rFonts w:ascii="Arial" w:eastAsia="Times New Roman" w:hAnsi="Arial" w:cs="Arial"/>
+          <w:color w:val="222222"/>
+          <w:sz w:val="24"/>
+          <w:szCs w:val="24"/>
+          <w:lang w:eastAsia="en-AU"/>
+        </w:rPr>
+      </w:pPr>
+      <w:r>
+        <w:rPr>
+          <w:rFonts w:ascii="Arial" w:eastAsia="Times New Roman" w:hAnsi="Arial" w:cs="Arial"/>
+          <w:color w:val="222222"/>
+          <w:sz w:val="19"/>
+          <w:szCs w:val="19"/>
+          <w:lang w:eastAsia="en-AU"/>
+        </w:rPr>
+        <w:t>esnext-generation</w:t>
+      </w:r>
+    </w:p>
+    <w:p>
+      <w:pPr>
+        <w:shd w:val="clear" w:color="auto" w:fill="FFFFFF"/>
+        <w:spacing w:after="0" w:line="240" w:lineRule="auto"/>
+        <w:rPr>
+          <w:rFonts w:ascii="Arial" w:eastAsia="Times New Roman" w:hAnsi="Arial" w:cs="Arial"/>
+          <w:color w:val="222222"/>
+          <w:sz w:val="24"/>
+          <w:szCs w:val="24"/>
+          <w:lang w:eastAsia="en-AU"/>
+        </w:rPr>
+      </w:pPr>
+      <w:r>
+        <w:rPr>
+          <w:rFonts w:ascii="Arial" w:eastAsia="Times New Roman" w:hAnsi="Arial" w:cs="Arial"/>
+          <w:color w:val="222222"/>
+          <w:sz w:val="19"/>
+          <w:szCs w:val="19"/>
+          <w:lang w:eastAsia="en-AU"/>
+        </w:rPr>
+        <w:t> </w:t>
+      </w:r>
+    </w:p>
+    <w:p>
+      <w:pPr>
+        <w:shd w:val="clear" w:color="auto" w:fill="FFFFFF"/>
+        <w:spacing w:after="0" w:line="240" w:lineRule="auto"/>
+        <w:rPr>
+          <w:rFonts w:ascii="Arial" w:eastAsia="Times New Roman" w:hAnsi="Arial" w:cs="Arial"/>
+          <w:color w:val="222222"/>
+          <w:sz w:val="24"/>
+          <w:szCs w:val="24"/>
+          <w:lang w:eastAsia="en-AU"/>
+        </w:rPr>
+      </w:pPr>
+      <w:r>
+        <w:rPr>
+          <w:rFonts w:ascii="Arial" w:eastAsia="Times New Roman" w:hAnsi="Arial" w:cs="Arial"/>
+          <w:b/>
+          <w:bCs/>
           <w:color w:val="222222"/>
           <w:sz w:val="19"/>
           <w:szCs w:val="19"/>
@@ -804,12 +770,11 @@
         <w:rPr>
           <w:rFonts w:ascii="Arial" w:eastAsia="Times New Roman" w:hAnsi="Arial" w:cs="Arial"/>
           <w:color w:val="222222"/>
-          <w:sz w:val="19"/>
-          <w:szCs w:val="19"/>
-          <w:lang w:eastAsia="en-AU"/>
-        </w:rPr>
-      </w:pPr>
-      <w:proofErr w:type="gramStart"/>
+          <w:sz w:val="24"/>
+          <w:szCs w:val="24"/>
+          <w:lang w:eastAsia="en-AU"/>
+        </w:rPr>
+      </w:pPr>
       <w:r>
         <w:rPr>
           <w:rFonts w:ascii="Arial" w:eastAsia="Times New Roman" w:hAnsi="Arial" w:cs="Arial"/>
@@ -820,22 +785,19 @@
         </w:rPr>
         <w:t>learn-sass</w:t>
       </w:r>
-      <w:proofErr w:type="gramEnd"/>
-    </w:p>
-    <w:p>
-      <w:pPr>
-        <w:shd w:val="clear" w:color="auto" w:fill="FFFFFF"/>
-        <w:spacing w:after="0" w:line="240" w:lineRule="auto"/>
-        <w:rPr>
-          <w:rFonts w:ascii="Arial" w:eastAsia="Times New Roman" w:hAnsi="Arial" w:cs="Arial"/>
-          <w:color w:val="222222"/>
-          <w:sz w:val="19"/>
-          <w:szCs w:val="19"/>
-          <w:lang w:eastAsia="en-AU"/>
-        </w:rPr>
-      </w:pPr>
-      <w:proofErr w:type="spellStart"/>
-      <w:proofErr w:type="gramStart"/>
+    </w:p>
+    <w:p>
+      <w:pPr>
+        <w:shd w:val="clear" w:color="auto" w:fill="FFFFFF"/>
+        <w:spacing w:after="0" w:line="240" w:lineRule="auto"/>
+        <w:rPr>
+          <w:rFonts w:ascii="Arial" w:eastAsia="Times New Roman" w:hAnsi="Arial" w:cs="Arial"/>
+          <w:color w:val="222222"/>
+          <w:sz w:val="24"/>
+          <w:szCs w:val="24"/>
+          <w:lang w:eastAsia="en-AU"/>
+        </w:rPr>
+      </w:pPr>
       <w:r>
         <w:rPr>
           <w:rFonts w:ascii="Arial" w:eastAsia="Times New Roman" w:hAnsi="Arial" w:cs="Arial"/>
@@ -846,22 +808,19 @@
         </w:rPr>
         <w:t>browserify</w:t>
       </w:r>
-      <w:proofErr w:type="spellEnd"/>
-      <w:proofErr w:type="gramEnd"/>
-    </w:p>
-    <w:p>
-      <w:pPr>
-        <w:shd w:val="clear" w:color="auto" w:fill="FFFFFF"/>
-        <w:spacing w:after="0" w:line="240" w:lineRule="auto"/>
-        <w:rPr>
-          <w:rFonts w:ascii="Arial" w:eastAsia="Times New Roman" w:hAnsi="Arial" w:cs="Arial"/>
-          <w:color w:val="222222"/>
-          <w:sz w:val="19"/>
-          <w:szCs w:val="19"/>
-          <w:lang w:eastAsia="en-AU"/>
-        </w:rPr>
-      </w:pPr>
-      <w:proofErr w:type="gramStart"/>
+    </w:p>
+    <w:p>
+      <w:pPr>
+        <w:shd w:val="clear" w:color="auto" w:fill="FFFFFF"/>
+        <w:spacing w:after="0" w:line="240" w:lineRule="auto"/>
+        <w:rPr>
+          <w:rFonts w:ascii="Arial" w:eastAsia="Times New Roman" w:hAnsi="Arial" w:cs="Arial"/>
+          <w:color w:val="222222"/>
+          <w:sz w:val="24"/>
+          <w:szCs w:val="24"/>
+          <w:lang w:eastAsia="en-AU"/>
+        </w:rPr>
+      </w:pPr>
       <w:r>
         <w:rPr>
           <w:rFonts w:ascii="Arial" w:eastAsia="Times New Roman" w:hAnsi="Arial" w:cs="Arial"/>
@@ -872,30 +831,39 @@
         </w:rPr>
         <w:t>regex-adventure</w:t>
       </w:r>
-      <w:proofErr w:type="gramEnd"/>
-    </w:p>
-    <w:p>
-      <w:pPr>
-        <w:shd w:val="clear" w:color="auto" w:fill="FFFFFF"/>
-        <w:spacing w:after="0" w:line="240" w:lineRule="auto"/>
-        <w:rPr>
-          <w:rFonts w:ascii="Arial" w:eastAsia="Times New Roman" w:hAnsi="Arial" w:cs="Arial"/>
-          <w:color w:val="222222"/>
-          <w:sz w:val="19"/>
-          <w:szCs w:val="19"/>
-          <w:lang w:eastAsia="en-AU"/>
-        </w:rPr>
-      </w:pPr>
-    </w:p>
-    <w:p>
-      <w:pPr>
-        <w:shd w:val="clear" w:color="auto" w:fill="FFFFFF"/>
-        <w:spacing w:after="0" w:line="240" w:lineRule="auto"/>
-        <w:rPr>
-          <w:rFonts w:ascii="Arial" w:eastAsia="Times New Roman" w:hAnsi="Arial" w:cs="Arial"/>
-          <w:color w:val="222222"/>
-          <w:sz w:val="19"/>
-          <w:szCs w:val="19"/>
+    </w:p>
+    <w:p>
+      <w:pPr>
+        <w:shd w:val="clear" w:color="auto" w:fill="FFFFFF"/>
+        <w:spacing w:after="0" w:line="240" w:lineRule="auto"/>
+        <w:rPr>
+          <w:rFonts w:ascii="Arial" w:eastAsia="Times New Roman" w:hAnsi="Arial" w:cs="Arial"/>
+          <w:color w:val="222222"/>
+          <w:sz w:val="24"/>
+          <w:szCs w:val="24"/>
+          <w:lang w:eastAsia="en-AU"/>
+        </w:rPr>
+      </w:pPr>
+      <w:r>
+        <w:rPr>
+          <w:rFonts w:ascii="Arial" w:eastAsia="Times New Roman" w:hAnsi="Arial" w:cs="Arial"/>
+          <w:color w:val="222222"/>
+          <w:sz w:val="19"/>
+          <w:szCs w:val="19"/>
+          <w:lang w:eastAsia="en-AU"/>
+        </w:rPr>
+        <w:t> </w:t>
+      </w:r>
+    </w:p>
+    <w:p>
+      <w:pPr>
+        <w:shd w:val="clear" w:color="auto" w:fill="FFFFFF"/>
+        <w:spacing w:after="0" w:line="240" w:lineRule="auto"/>
+        <w:rPr>
+          <w:rFonts w:ascii="Arial" w:eastAsia="Times New Roman" w:hAnsi="Arial" w:cs="Arial"/>
+          <w:color w:val="222222"/>
+          <w:sz w:val="24"/>
+          <w:szCs w:val="24"/>
           <w:lang w:eastAsia="en-AU"/>
         </w:rPr>
       </w:pPr>
@@ -923,56 +891,7 @@
         </w:r>
       </w:hyperlink>
     </w:p>
-    <w:p>
-      <w:pPr>
-        <w:shd w:val="clear" w:color="auto" w:fill="FFFFFF"/>
-        <w:spacing w:after="0" w:line="240" w:lineRule="auto"/>
-        <w:rPr>
-          <w:rFonts w:ascii="Arial" w:eastAsia="Times New Roman" w:hAnsi="Arial" w:cs="Arial"/>
-          <w:color w:val="222222"/>
-          <w:sz w:val="19"/>
-          <w:szCs w:val="19"/>
-          <w:lang w:eastAsia="en-AU"/>
-        </w:rPr>
-      </w:pPr>
-      <w:r>
-        <w:rPr>
-          <w:rFonts w:ascii="Arial" w:eastAsia="Times New Roman" w:hAnsi="Arial" w:cs="Arial"/>
-          <w:color w:val="222222"/>
-          <w:sz w:val="19"/>
-          <w:szCs w:val="19"/>
-          <w:lang w:eastAsia="en-AU"/>
-        </w:rPr>
-        <w:t>More directed permanent content will be available on </w:t>
-      </w:r>
-      <w:hyperlink r:id="rId7" w:tgtFrame="_blank" w:history="1">
-        <w:r>
-          <w:rPr>
-            <w:rFonts w:ascii="Arial" w:eastAsia="Times New Roman" w:hAnsi="Arial" w:cs="Arial"/>
-            <w:color w:val="1155CC"/>
-            <w:sz w:val="19"/>
-            <w:szCs w:val="19"/>
-            <w:u w:val="single"/>
-            <w:lang w:eastAsia="en-AU"/>
-          </w:rPr>
-          <w:t>readysetcode.io</w:t>
-        </w:r>
-      </w:hyperlink>
-      <w:r>
-        <w:rPr>
-          <w:rFonts w:ascii="Arial" w:eastAsia="Times New Roman" w:hAnsi="Arial" w:cs="Arial"/>
-          <w:color w:val="222222"/>
-          <w:sz w:val="19"/>
-          <w:szCs w:val="19"/>
-          <w:lang w:eastAsia="en-AU"/>
-        </w:rPr>
-        <w:t> in a few weeks.</w:t>
-      </w:r>
-    </w:p>
-    <w:p>
-      <w:bookmarkStart w:id="0" w:name="_GoBack"/>
-      <w:bookmarkEnd w:id="0"/>
-    </w:p>
+    <w:p/>
     <w:sectPr>
       <w:pgSz w:w="11906" w:h="16838"/>
       <w:pgMar w:top="1440" w:right="1440" w:bottom="1440" w:left="1440" w:header="708" w:footer="708" w:gutter="0"/>
@@ -1404,6 +1323,18 @@
     <w:semiHidden/>
     <w:unhideWhenUsed/>
   </w:style>
+  <w:style w:type="character" w:styleId="Hyperlink">
+    <w:name w:val="Hyperlink"/>
+    <w:basedOn w:val="DefaultParagraphFont"/>
+    <w:uiPriority w:val="99"/>
+    <w:semiHidden/>
+    <w:unhideWhenUsed/>
+    <w:rsid w:val="00BD247A"/>
+    <w:rPr>
+      <w:color w:val="0000FF"/>
+      <w:u w:val="single"/>
+    </w:rPr>
+  </w:style>
 </w:styles>
 </file>
 

</xml_diff>